<commit_message>
more google maps api work - got something but still in progress
</commit_message>
<xml_diff>
--- a/Ang notes for external google api.docx
+++ b/Ang notes for external google api.docx
@@ -9,7 +9,6 @@
           <w:bCs/>
         </w:rPr>
       </w:pPr>
-      <w:bookmarkStart w:id="0" w:name="_GoBack"/>
       <w:r>
         <w:rPr>
           <w:b/>
@@ -33,7 +32,6 @@
         <w:t xml:space="preserve"> Nov so far.</w:t>
       </w:r>
     </w:p>
-    <w:bookmarkEnd w:id="0"/>
     <w:p>
       <w:r>
         <w:t xml:space="preserve">Cloned </w:t>
@@ -142,16 +140,11 @@
       <w:proofErr w:type="spellEnd"/>
     </w:p>
     <w:p>
-      <w:proofErr w:type="gramStart"/>
       <w:r>
         <w:t xml:space="preserve">followed </w:t>
       </w:r>
       <w:r>
-        <w:t xml:space="preserve"> many</w:t>
-      </w:r>
-      <w:proofErr w:type="gramEnd"/>
-      <w:r>
-        <w:t xml:space="preserve"> tutorials but this one seemed to be good – not quite working but think its an issue with the id keys … </w:t>
+        <w:t xml:space="preserve"> many tutorials but this one seemed to be good – not quite working but think its an issue with the id keys … </w:t>
       </w:r>
     </w:p>
     <w:p>
@@ -168,6 +161,193 @@
       <w:r>
         <w:t xml:space="preserve">updated index.html file to include maps google info </w:t>
       </w:r>
+    </w:p>
+    <w:p/>
+    <w:p>
+      <w:r>
+        <w:t>since I pushed:</w:t>
+      </w:r>
+    </w:p>
+    <w:p>
+      <w:hyperlink r:id="rId5" w:history="1">
+        <w:r>
+          <w:rPr>
+            <w:rStyle w:val="Hyperlink"/>
+          </w:rPr>
+          <w:t>https://reactjsexample.com/react-component-for-google-autocomplete/</w:t>
+        </w:r>
+      </w:hyperlink>
+    </w:p>
+    <w:p>
+      <w:hyperlink r:id="rId6" w:history="1">
+        <w:r>
+          <w:rPr>
+            <w:rStyle w:val="Hyperlink"/>
+          </w:rPr>
+          <w:t>https://github.com/ErrorPro/react-google-autocomplete/blob/master/src/index.js</w:t>
+        </w:r>
+      </w:hyperlink>
+    </w:p>
+    <w:p>
+      <w:proofErr w:type="spellStart"/>
+      <w:r>
+        <w:rPr>
+          <w:rFonts w:ascii="Helvetica" w:hAnsi="Helvetica"/>
+          <w:color w:val="333333"/>
+          <w:sz w:val="21"/>
+          <w:szCs w:val="21"/>
+          <w:shd w:val="clear" w:color="auto" w:fill="E5EFF5"/>
+        </w:rPr>
+        <w:t>npm</w:t>
+      </w:r>
+      <w:proofErr w:type="spellEnd"/>
+      <w:r>
+        <w:rPr>
+          <w:rFonts w:ascii="Helvetica" w:hAnsi="Helvetica"/>
+          <w:color w:val="333333"/>
+          <w:sz w:val="21"/>
+          <w:szCs w:val="21"/>
+          <w:shd w:val="clear" w:color="auto" w:fill="E5EFF5"/>
+        </w:rPr>
+        <w:t xml:space="preserve"> </w:t>
+      </w:r>
+      <w:proofErr w:type="spellStart"/>
+      <w:r>
+        <w:rPr>
+          <w:rFonts w:ascii="Helvetica" w:hAnsi="Helvetica"/>
+          <w:color w:val="333333"/>
+          <w:sz w:val="21"/>
+          <w:szCs w:val="21"/>
+          <w:shd w:val="clear" w:color="auto" w:fill="E5EFF5"/>
+        </w:rPr>
+        <w:t>i</w:t>
+      </w:r>
+      <w:proofErr w:type="spellEnd"/>
+      <w:r>
+        <w:rPr>
+          <w:rFonts w:ascii="Helvetica" w:hAnsi="Helvetica"/>
+          <w:color w:val="333333"/>
+          <w:sz w:val="21"/>
+          <w:szCs w:val="21"/>
+          <w:shd w:val="clear" w:color="auto" w:fill="E5EFF5"/>
+        </w:rPr>
+        <w:t xml:space="preserve"> react-google-autocomplete </w:t>
+      </w:r>
+      <w:r>
+        <w:rPr>
+          <w:rFonts w:ascii="Helvetica" w:hAnsi="Helvetica"/>
+          <w:color w:val="333333"/>
+          <w:sz w:val="21"/>
+          <w:szCs w:val="21"/>
+          <w:shd w:val="clear" w:color="auto" w:fill="E5EFF5"/>
+        </w:rPr>
+        <w:t>–</w:t>
+      </w:r>
+      <w:r>
+        <w:rPr>
+          <w:rFonts w:ascii="Helvetica" w:hAnsi="Helvetica"/>
+          <w:color w:val="333333"/>
+          <w:sz w:val="21"/>
+          <w:szCs w:val="21"/>
+          <w:shd w:val="clear" w:color="auto" w:fill="E5EFF5"/>
+        </w:rPr>
+        <w:t>save</w:t>
+      </w:r>
+    </w:p>
+    <w:p>
+      <w:pPr>
+        <w:shd w:val="clear" w:color="auto" w:fill="F7F7F7"/>
+        <w:tabs>
+          <w:tab w:val="left" w:pos="916"/>
+          <w:tab w:val="left" w:pos="1832"/>
+          <w:tab w:val="left" w:pos="2748"/>
+          <w:tab w:val="left" w:pos="3664"/>
+          <w:tab w:val="left" w:pos="4580"/>
+          <w:tab w:val="left" w:pos="5496"/>
+          <w:tab w:val="left" w:pos="6412"/>
+          <w:tab w:val="left" w:pos="7328"/>
+          <w:tab w:val="left" w:pos="8244"/>
+          <w:tab w:val="left" w:pos="9160"/>
+          <w:tab w:val="left" w:pos="10076"/>
+          <w:tab w:val="left" w:pos="10992"/>
+          <w:tab w:val="left" w:pos="11908"/>
+          <w:tab w:val="left" w:pos="12824"/>
+          <w:tab w:val="left" w:pos="13740"/>
+          <w:tab w:val="left" w:pos="14656"/>
+        </w:tabs>
+        <w:spacing w:after="360" w:line="240" w:lineRule="auto"/>
+        <w:rPr>
+          <w:rFonts w:ascii="Courier New" w:eastAsia="Times New Roman" w:hAnsi="Courier New" w:cs="Courier New"/>
+          <w:color w:val="333333"/>
+          <w:sz w:val="24"/>
+          <w:szCs w:val="24"/>
+          <w:lang w:eastAsia="en-AU"/>
+        </w:rPr>
+      </w:pPr>
+      <w:proofErr w:type="spellStart"/>
+      <w:r>
+        <w:rPr>
+          <w:rFonts w:ascii="Consolas" w:eastAsia="Times New Roman" w:hAnsi="Consolas" w:cs="Courier New"/>
+          <w:color w:val="333333"/>
+          <w:sz w:val="20"/>
+          <w:szCs w:val="20"/>
+          <w:shd w:val="clear" w:color="auto" w:fill="F7F7F7"/>
+          <w:lang w:eastAsia="en-AU"/>
+        </w:rPr>
+        <w:t>npm</w:t>
+      </w:r>
+      <w:proofErr w:type="spellEnd"/>
+      <w:r>
+        <w:rPr>
+          <w:rFonts w:ascii="Consolas" w:eastAsia="Times New Roman" w:hAnsi="Consolas" w:cs="Courier New"/>
+          <w:color w:val="333333"/>
+          <w:sz w:val="20"/>
+          <w:szCs w:val="20"/>
+          <w:shd w:val="clear" w:color="auto" w:fill="F7F7F7"/>
+          <w:lang w:eastAsia="en-AU"/>
+        </w:rPr>
+        <w:t xml:space="preserve"> react-google-autocomplete-address-fields --save</w:t>
+      </w:r>
+    </w:p>
+    <w:p>
+      <w:hyperlink r:id="rId7" w:history="1">
+        <w:r>
+          <w:rPr>
+            <w:rStyle w:val="Hyperlink"/>
+          </w:rPr>
+          <w:t>https://www.npmjs.com/package/react-google-autocomplete-address-fields</w:t>
+        </w:r>
+      </w:hyperlink>
+    </w:p>
+    <w:p/>
+    <w:p>
+      <w:hyperlink r:id="rId8" w:history="1">
+        <w:r>
+          <w:rPr>
+            <w:rStyle w:val="Hyperlink"/>
+          </w:rPr>
+          <w:t>https://developers-dot-devsite-v2-prod.appspot.com/maps/documentation/javascript/examples/places-autocomplete</w:t>
+        </w:r>
+      </w:hyperlink>
+    </w:p>
+    <w:p/>
+    <w:p>
+      <w:hyperlink r:id="rId9" w:history="1">
+        <w:r>
+          <w:rPr>
+            <w:rStyle w:val="Hyperlink"/>
+          </w:rPr>
+          <w:t>https://developers.google.com/maps/documentation/javascript/reference/places-widget#Autocomplete</w:t>
+        </w:r>
+      </w:hyperlink>
+    </w:p>
+    <w:p/>
+    <w:p>
+      <w:r>
+        <w:t>https://medium.com/@imranhsayed/google-maps-in-react-autocomplete-location-search-draggable-marker-marker-infobox-565ab8e8cf22</w:t>
+      </w:r>
+      <w:bookmarkStart w:id="0" w:name="_GoBack"/>
+      <w:bookmarkEnd w:id="0"/>
     </w:p>
     <w:sectPr>
       <w:pgSz w:w="11906" w:h="16838"/>
@@ -609,12 +789,98 @@
     <w:name w:val="Hyperlink"/>
     <w:basedOn w:val="DefaultParagraphFont"/>
     <w:uiPriority w:val="99"/>
-    <w:semiHidden/>
     <w:unhideWhenUsed/>
     <w:rsid w:val="005A4A33"/>
     <w:rPr>
       <w:color w:val="0000FF"/>
       <w:u w:val="single"/>
+    </w:rPr>
+  </w:style>
+  <w:style w:type="character" w:styleId="FollowedHyperlink">
+    <w:name w:val="FollowedHyperlink"/>
+    <w:basedOn w:val="DefaultParagraphFont"/>
+    <w:uiPriority w:val="99"/>
+    <w:semiHidden/>
+    <w:unhideWhenUsed/>
+    <w:rsid w:val="000A6D7B"/>
+    <w:rPr>
+      <w:color w:val="954F72" w:themeColor="followedHyperlink"/>
+      <w:u w:val="single"/>
+    </w:rPr>
+  </w:style>
+  <w:style w:type="paragraph" w:styleId="HTMLPreformatted">
+    <w:name w:val="HTML Preformatted"/>
+    <w:basedOn w:val="Normal"/>
+    <w:link w:val="HTMLPreformattedChar"/>
+    <w:uiPriority w:val="99"/>
+    <w:semiHidden/>
+    <w:unhideWhenUsed/>
+    <w:rsid w:val="00F6030D"/>
+    <w:pPr>
+      <w:tabs>
+        <w:tab w:val="left" w:pos="916"/>
+        <w:tab w:val="left" w:pos="1832"/>
+        <w:tab w:val="left" w:pos="2748"/>
+        <w:tab w:val="left" w:pos="3664"/>
+        <w:tab w:val="left" w:pos="4580"/>
+        <w:tab w:val="left" w:pos="5496"/>
+        <w:tab w:val="left" w:pos="6412"/>
+        <w:tab w:val="left" w:pos="7328"/>
+        <w:tab w:val="left" w:pos="8244"/>
+        <w:tab w:val="left" w:pos="9160"/>
+        <w:tab w:val="left" w:pos="10076"/>
+        <w:tab w:val="left" w:pos="10992"/>
+        <w:tab w:val="left" w:pos="11908"/>
+        <w:tab w:val="left" w:pos="12824"/>
+        <w:tab w:val="left" w:pos="13740"/>
+        <w:tab w:val="left" w:pos="14656"/>
+      </w:tabs>
+      <w:spacing w:after="0" w:line="240" w:lineRule="auto"/>
+    </w:pPr>
+    <w:rPr>
+      <w:rFonts w:ascii="Courier New" w:eastAsia="Times New Roman" w:hAnsi="Courier New" w:cs="Courier New"/>
+      <w:sz w:val="20"/>
+      <w:szCs w:val="20"/>
+      <w:lang w:eastAsia="en-AU"/>
+    </w:rPr>
+  </w:style>
+  <w:style w:type="character" w:customStyle="1" w:styleId="HTMLPreformattedChar">
+    <w:name w:val="HTML Preformatted Char"/>
+    <w:basedOn w:val="DefaultParagraphFont"/>
+    <w:link w:val="HTMLPreformatted"/>
+    <w:uiPriority w:val="99"/>
+    <w:semiHidden/>
+    <w:rsid w:val="00F6030D"/>
+    <w:rPr>
+      <w:rFonts w:ascii="Courier New" w:eastAsia="Times New Roman" w:hAnsi="Courier New" w:cs="Courier New"/>
+      <w:sz w:val="20"/>
+      <w:szCs w:val="20"/>
+      <w:lang w:eastAsia="en-AU"/>
+    </w:rPr>
+  </w:style>
+  <w:style w:type="character" w:styleId="HTMLCode">
+    <w:name w:val="HTML Code"/>
+    <w:basedOn w:val="DefaultParagraphFont"/>
+    <w:uiPriority w:val="99"/>
+    <w:semiHidden/>
+    <w:unhideWhenUsed/>
+    <w:rsid w:val="00F6030D"/>
+    <w:rPr>
+      <w:rFonts w:ascii="Courier New" w:eastAsia="Times New Roman" w:hAnsi="Courier New" w:cs="Courier New"/>
+      <w:sz w:val="20"/>
+      <w:szCs w:val="20"/>
+    </w:rPr>
+  </w:style>
+  <w:style w:type="character" w:styleId="UnresolvedMention">
+    <w:name w:val="Unresolved Mention"/>
+    <w:basedOn w:val="DefaultParagraphFont"/>
+    <w:uiPriority w:val="99"/>
+    <w:semiHidden/>
+    <w:unhideWhenUsed/>
+    <w:rsid w:val="00684064"/>
+    <w:rPr>
+      <w:color w:val="605E5C"/>
+      <w:shd w:val="clear" w:color="auto" w:fill="E1DFDD"/>
     </w:rPr>
   </w:style>
 </w:styles>

</xml_diff>